<commit_message>
He escrito un Intro con lo que hemos hablado lourdes y yo hoy
</commit_message>
<xml_diff>
--- a/Iteracion1.docx
+++ b/Iteracion1.docx
@@ -46,7 +46,7 @@
               <mc:AlternateContent>
                 <mc:Choice Requires="wps">
                   <w:drawing>
-                    <wp:anchor distT="0" distB="0" distL="114300" distR="114300" simplePos="0" relativeHeight="251664384" behindDoc="0" locked="0" layoutInCell="1" allowOverlap="1" wp14:anchorId="50EBECED">
+                    <wp:anchor distT="0" distB="0" distL="114300" distR="114300" simplePos="0" relativeHeight="251664384" behindDoc="0" locked="0" layoutInCell="1" allowOverlap="1" wp14:anchorId="0954768B" wp14:editId="085474B2">
                       <wp:simplePos x="0" y="0"/>
                       <wp:positionH relativeFrom="column">
                         <wp:posOffset>-331470</wp:posOffset>
@@ -111,7 +111,7 @@
                 </mc:Choice>
                 <mc:Fallback>
                   <w:pict>
-                    <v:shapetype w14:anchorId="50EBECED" id="_x0000_t202" coordsize="21600,21600" o:spt="202" path="m,l,21600r21600,l21600,xe">
+                    <v:shapetype w14:anchorId="0954768B" id="_x0000_t202" coordsize="21600,21600" o:spt="202" path="m,l,21600r21600,l21600,xe">
                       <v:stroke joinstyle="miter"/>
                       <v:path gradientshapeok="t" o:connecttype="rect"/>
                     </v:shapetype>
@@ -170,7 +170,7 @@
               <mc:AlternateContent>
                 <mc:Choice Requires="wps">
                   <w:drawing>
-                    <wp:inline distT="0" distB="0" distL="0" distR="0" wp14:anchorId="7625458B" wp14:editId="4E23B8D8">
+                    <wp:inline distT="0" distB="0" distL="0" distR="0" wp14:anchorId="2B0D94E1" wp14:editId="431541DD">
                       <wp:extent cx="4445000" cy="457200"/>
                       <wp:effectExtent l="0" t="0" r="0" b="0"/>
                       <wp:docPr id="6" name="Cuadro de texto 6"/>
@@ -230,7 +230,7 @@
                 </mc:Choice>
                 <mc:Fallback>
                   <w:pict>
-                    <v:shape w14:anchorId="7625458B" id="Cuadro de texto 6" o:spid="_x0000_s1027" type="#_x0000_t202" style="width:350pt;height:36pt;visibility:visible;mso-wrap-style:square;mso-left-percent:-10001;mso-top-percent:-10001;mso-position-horizontal:absolute;mso-position-horizontal-relative:char;mso-position-vertical:absolute;mso-position-vertical-relative:line;mso-left-percent:-10001;mso-top-percent:-10001;v-text-anchor:top" o:gfxdata="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" filled="f" stroked="f" strokeweight=".5pt">
+                    <v:shape w14:anchorId="2B0D94E1" id="Cuadro de texto 6" o:spid="_x0000_s1027" type="#_x0000_t202" style="width:350pt;height:36pt;visibility:visible;mso-wrap-style:square;mso-left-percent:-10001;mso-top-percent:-10001;mso-position-horizontal:absolute;mso-position-horizontal-relative:char;mso-position-vertical:absolute;mso-position-vertical-relative:line;mso-left-percent:-10001;mso-top-percent:-10001;v-text-anchor:top" o:gfxdata="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" filled="f" stroked="f" strokeweight=".5pt">
                       <v:textbox>
                         <w:txbxContent>
                           <w:p>
@@ -269,7 +269,7 @@
               <mc:AlternateContent>
                 <mc:Choice Requires="wps">
                   <w:drawing>
-                    <wp:inline distT="0" distB="0" distL="0" distR="0" wp14:anchorId="3CED237C" wp14:editId="46460325">
+                    <wp:inline distT="0" distB="0" distL="0" distR="0" wp14:anchorId="218C867A" wp14:editId="270FC78B">
                       <wp:extent cx="3562350" cy="605155"/>
                       <wp:effectExtent l="0" t="0" r="0" b="4445"/>
                       <wp:docPr id="7" name="Cuadro de texto 7"/>
@@ -325,7 +325,7 @@
                 </mc:Choice>
                 <mc:Fallback>
                   <w:pict>
-                    <v:shape w14:anchorId="3CED237C" id="Cuadro de texto 7" o:spid="_x0000_s1028" type="#_x0000_t202" style="width:280.5pt;height:47.65pt;visibility:visible;mso-wrap-style:square;mso-left-percent:-10001;mso-top-percent:-10001;mso-position-horizontal:absolute;mso-position-horizontal-relative:char;mso-position-vertical:absolute;mso-position-vertical-relative:line;mso-left-percent:-10001;mso-top-percent:-10001;v-text-anchor:top" o:gfxdata="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" filled="f" stroked="f" strokeweight=".5pt">
+                    <v:shape w14:anchorId="218C867A" id="Cuadro de texto 7" o:spid="_x0000_s1028" type="#_x0000_t202" style="width:280.5pt;height:47.65pt;visibility:visible;mso-wrap-style:square;mso-left-percent:-10001;mso-top-percent:-10001;mso-position-horizontal:absolute;mso-position-horizontal-relative:char;mso-position-vertical:absolute;mso-position-vertical-relative:line;mso-left-percent:-10001;mso-top-percent:-10001;v-text-anchor:top" o:gfxdata="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" filled="f" stroked="f" strokeweight=".5pt">
                       <v:textbox>
                         <w:txbxContent>
                           <w:p>
@@ -389,7 +389,7 @@
               <mc:AlternateContent>
                 <mc:Choice Requires="wps">
                   <w:drawing>
-                    <wp:inline distT="0" distB="0" distL="0" distR="0" wp14:anchorId="15142945" wp14:editId="1E9FDE96">
+                    <wp:inline distT="0" distB="0" distL="0" distR="0" wp14:anchorId="2366F571" wp14:editId="3FE2B0A4">
                       <wp:extent cx="3454400" cy="920750"/>
                       <wp:effectExtent l="0" t="0" r="0" b="0"/>
                       <wp:docPr id="13" name="Cuadro de texto 13"/>
@@ -444,7 +444,7 @@
                 </mc:Choice>
                 <mc:Fallback>
                   <w:pict>
-                    <v:shape w14:anchorId="15142945" id="Cuadro de texto 13" o:spid="_x0000_s1029" type="#_x0000_t202" style="width:272pt;height:72.5pt;visibility:visible;mso-wrap-style:square;mso-left-percent:-10001;mso-top-percent:-10001;mso-position-horizontal:absolute;mso-position-horizontal-relative:char;mso-position-vertical:absolute;mso-position-vertical-relative:line;mso-left-percent:-10001;mso-top-percent:-10001;v-text-anchor:top" o:gfxdata="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" filled="f" stroked="f" strokeweight=".5pt">
+                    <v:shape w14:anchorId="2366F571" id="Cuadro de texto 13" o:spid="_x0000_s1029" type="#_x0000_t202" style="width:272pt;height:72.5pt;visibility:visible;mso-wrap-style:square;mso-left-percent:-10001;mso-top-percent:-10001;mso-position-horizontal:absolute;mso-position-horizontal-relative:char;mso-position-vertical:absolute;mso-position-vertical-relative:line;mso-left-percent:-10001;mso-top-percent:-10001;v-text-anchor:top" o:gfxdata="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" filled="f" stroked="f" strokeweight=".5pt">
                       <v:textbox>
                         <w:txbxContent>
                           <w:p>
@@ -492,7 +492,7 @@
           <w:lang w:bidi="es-ES"/>
         </w:rPr>
         <w:drawing>
-          <wp:anchor distT="0" distB="0" distL="114300" distR="114300" simplePos="0" relativeHeight="251661312" behindDoc="1" locked="0" layoutInCell="1" allowOverlap="1" wp14:anchorId="6BFAB942" wp14:editId="0CA21B21">
+          <wp:anchor distT="0" distB="0" distL="114300" distR="114300" simplePos="0" relativeHeight="251661312" behindDoc="1" locked="0" layoutInCell="1" allowOverlap="1" wp14:anchorId="769F4D14" wp14:editId="585CFFBC">
             <wp:simplePos x="0" y="0"/>
             <wp:positionH relativeFrom="column">
               <wp:posOffset>3376931</wp:posOffset>
@@ -553,7 +553,7 @@
           <w:lang w:bidi="es-ES"/>
         </w:rPr>
         <w:drawing>
-          <wp:anchor distT="0" distB="0" distL="114300" distR="114300" simplePos="0" relativeHeight="251663360" behindDoc="1" locked="0" layoutInCell="1" allowOverlap="1" wp14:anchorId="6CAAC55A">
+          <wp:anchor distT="0" distB="0" distL="114300" distR="114300" simplePos="0" relativeHeight="251663360" behindDoc="1" locked="0" layoutInCell="1" allowOverlap="1" wp14:anchorId="02CBB8BA" wp14:editId="5C7A5A7C">
             <wp:simplePos x="0" y="0"/>
             <wp:positionH relativeFrom="column">
               <wp:posOffset>2805430</wp:posOffset>
@@ -624,7 +624,7 @@
           <w:lang w:bidi="es-ES"/>
         </w:rPr>
         <w:drawing>
-          <wp:anchor distT="0" distB="0" distL="114300" distR="114300" simplePos="0" relativeHeight="251662336" behindDoc="1" locked="0" layoutInCell="1" allowOverlap="1" wp14:anchorId="2F65B899" wp14:editId="6C679FB8">
+          <wp:anchor distT="0" distB="0" distL="114300" distR="114300" simplePos="0" relativeHeight="251662336" behindDoc="1" locked="0" layoutInCell="1" allowOverlap="1" wp14:anchorId="5CEE399D" wp14:editId="3A252276">
             <wp:simplePos x="0" y="0"/>
             <wp:positionH relativeFrom="column">
               <wp:posOffset>-12065</wp:posOffset>
@@ -685,7 +685,7 @@
           <w:lang w:bidi="es-ES"/>
         </w:rPr>
         <w:drawing>
-          <wp:anchor distT="0" distB="0" distL="114300" distR="114300" simplePos="0" relativeHeight="251658240" behindDoc="1" locked="0" layoutInCell="1" allowOverlap="1" wp14:anchorId="41F78818" wp14:editId="502CE905">
+          <wp:anchor distT="0" distB="0" distL="114300" distR="114300" simplePos="0" relativeHeight="251658240" behindDoc="1" locked="0" layoutInCell="1" allowOverlap="1" wp14:anchorId="3DA7EE52" wp14:editId="6E6E9761">
             <wp:simplePos x="0" y="0"/>
             <wp:positionH relativeFrom="column">
               <wp:posOffset>-718641</wp:posOffset>
@@ -746,6 +746,13 @@
         </w:rPr>
         <w:br w:type="page"/>
       </w:r>
+      <w:r>
+        <w:rPr>
+          <w:lang w:bidi="es-ES"/>
+        </w:rPr>
+        <w:lastRenderedPageBreak/>
+        <w:t xml:space="preserve"> </w:t>
+      </w:r>
     </w:p>
     <w:p/>
     <w:p>
@@ -779,7 +786,7 @@
         <w:jc w:val="both"/>
       </w:pPr>
       <w:r>
-        <w:t>-----------------------------------------------------------------------------------------------------------------------------</w:t>
+        <w:t>----------------------------------------------------------------------------------------------------------------</w:t>
       </w:r>
     </w:p>
     <w:p>
@@ -797,11 +804,9 @@
       <w:r>
         <w:t xml:space="preserve">Dicho montacargas también tendrá un sensor de temperatura para poder monitorizar las temperaturas de los diferentes pisos, y de esta forma poder </w:t>
       </w:r>
-      <w:proofErr w:type="spellStart"/>
       <w:r>
-        <w:t>informa</w:t>
+        <w:t>informar</w:t>
       </w:r>
-      <w:proofErr w:type="spellEnd"/>
       <w:r>
         <w:t xml:space="preserve"> al cliente de la temperatura aproximada de su hogar, para que en caso de que tenga algún aparato inteligente podrá modificar las temperaturas de la casa antes de llegar a esta. </w:t>
       </w:r>
@@ -825,7 +830,103 @@
     <w:p>
       <w:pPr>
         <w:spacing w:after="200"/>
-      </w:pPr>
+        <w:rPr>
+          <w:bCs/>
+        </w:rPr>
+      </w:pPr>
+    </w:p>
+    <w:p>
+      <w:pPr>
+        <w:spacing w:after="200"/>
+        <w:rPr>
+          <w:bCs/>
+        </w:rPr>
+      </w:pPr>
+    </w:p>
+    <w:p>
+      <w:pPr>
+        <w:spacing w:after="200"/>
+        <w:rPr>
+          <w:bCs/>
+        </w:rPr>
+      </w:pPr>
+    </w:p>
+    <w:p>
+      <w:pPr>
+        <w:pStyle w:val="Ttulo1"/>
+        <w:framePr w:wrap="around"/>
+      </w:pPr>
+      <w:r>
+        <w:t xml:space="preserve">Introducción </w:t>
+      </w:r>
+    </w:p>
+    <w:p>
+      <w:r>
+        <w:t>El objetivo de este proyecto será, realizar un aparato capaz de realizar lecturas de una serie de datos de todas las platas de un edificio de forma que podamos controlar diferentes aspectos de esté de forma remota, como son la temperatura, el CO2 y la humedad.</w:t>
+      </w:r>
+    </w:p>
+    <w:p/>
+    <w:p>
+      <w:r>
+        <w:t xml:space="preserve"> A diferencia de otros sensores, este va a poder ir en un rail por lo que, solo, haría falta uno por edificio para poder controlar</w:t>
+      </w:r>
+      <w:r>
+        <w:t xml:space="preserve"> todos los datos en las diferentes plantas.</w:t>
+      </w:r>
+    </w:p>
+    <w:p/>
+    <w:p>
+      <w:r>
+        <w:t>Podremos controlar todos los datos en las diferentes plantas y estos se podrán consultar por los diferentes clientes dependiendo únicamente de la planta.</w:t>
+      </w:r>
+    </w:p>
+    <w:p/>
+    <w:p>
+      <w:r>
+        <w:t xml:space="preserve">Este aparato </w:t>
+      </w:r>
+      <w:r>
+        <w:t>podrá</w:t>
+      </w:r>
+      <w:r>
+        <w:t xml:space="preserve"> conectarse con lo diferentes aparatos, ya sean los aires acondicionados para poder tener una temperatura ambiente controlada, con los dispositivos de </w:t>
+      </w:r>
+      <w:r>
+        <w:t xml:space="preserve">extinción de incendios en el caso de que se encuentren grandes temperaturas y cantidades de CO2, o en caso de tener algún almacén podría configurarse alguna humedad para evitar el deterioro de los productos. Al igual que podrá notificar en caso de que se encuentre el aire muy comunicado. </w:t>
+      </w:r>
+    </w:p>
+    <w:p/>
+    <w:p>
+      <w:r>
+        <w:t>El caso mas claro seria un edificio con un hueco de ascensor, se podría colocar este en dicho hueco de forma que siempre este activo</w:t>
+      </w:r>
+      <w:r>
+        <w:t xml:space="preserve"> y seguro de la manipulación externa. (</w:t>
+      </w:r>
+      <w:r>
+        <w:rPr>
+          <w:sz w:val="44"/>
+          <w:szCs w:val="36"/>
+        </w:rPr>
+        <w:t>DUDA</w:t>
+      </w:r>
+      <w:r>
+        <w:t xml:space="preserve">) Y de estar forma se podría instalar en muchos edificios sin necesidad de reformas. En cambio, para fabricas o almacenes se han de hacer un riel </w:t>
+      </w:r>
+      <w:r>
+        <w:t>dentro de las salas, que se quieran controlar para mejorar la precisión de los sensores</w:t>
+      </w:r>
+      <w:r>
+        <w:t xml:space="preserve">. </w:t>
+      </w:r>
+    </w:p>
+    <w:p/>
+    <w:p>
+      <w:r>
+        <w:t>Este aparato al igual que se puede colocar de forma vertical para la medida de un edificio también se podría colocar en horizontal para controlar unas grandes superficies.</w:t>
+      </w:r>
+    </w:p>
+    <w:p>
       <w:bookmarkStart w:id="0" w:name="_GoBack"/>
       <w:bookmarkEnd w:id="0"/>
     </w:p>
@@ -1033,7 +1134,7 @@
             <mc:AlternateContent>
               <mc:Choice Requires="wps">
                 <w:drawing>
-                  <wp:anchor distT="0" distB="0" distL="114300" distR="114300" simplePos="0" relativeHeight="251665408" behindDoc="0" locked="0" layoutInCell="1" allowOverlap="1" wp14:anchorId="474FD0D7" wp14:editId="5C0BA338">
+                  <wp:anchor distT="0" distB="0" distL="114300" distR="114300" simplePos="0" relativeHeight="251665408" behindDoc="0" locked="0" layoutInCell="1" allowOverlap="1" wp14:anchorId="3A20965E" wp14:editId="0F355B1C">
                     <wp:simplePos x="0" y="0"/>
                     <wp:positionH relativeFrom="column">
                       <wp:posOffset>7118161</wp:posOffset>
@@ -1136,7 +1237,7 @@
               </mc:Choice>
               <mc:Fallback>
                 <w:pict>
-                  <v:shapetype w14:anchorId="474FD0D7" id="_x0000_t202" coordsize="21600,21600" o:spt="202" path="m,l,21600r21600,l21600,xe">
+                  <v:shapetype w14:anchorId="3A20965E" id="_x0000_t202" coordsize="21600,21600" o:spt="202" path="m,l,21600r21600,l21600,xe">
                     <v:stroke joinstyle="miter"/>
                     <v:path gradientshapeok="t" o:connecttype="rect"/>
                   </v:shapetype>
@@ -1213,7 +1314,7 @@
             <mc:AlternateContent>
               <mc:Choice Requires="wpg">
                 <w:drawing>
-                  <wp:inline distT="0" distB="0" distL="0" distR="0" wp14:anchorId="45817063" wp14:editId="11C16607">
+                  <wp:inline distT="0" distB="0" distL="0" distR="0" wp14:anchorId="0CF4F52D" wp14:editId="2C6E7513">
                     <wp:extent cx="8035162" cy="1540990"/>
                     <wp:effectExtent l="0" t="0" r="4445" b="2540"/>
                     <wp:docPr id="20" name="Grupo 20" descr="encabezado de rectángulo de color"/>
@@ -2843,7 +2944,7 @@
       </w:pPr>
     </w:pPrDefault>
   </w:docDefaults>
-  <w:latentStyles w:defLockedState="0" w:defUIPriority="99" w:defSemiHidden="0" w:defUnhideWhenUsed="0" w:defQFormat="0" w:count="377">
+  <w:latentStyles w:defLockedState="0" w:defUIPriority="99" w:defSemiHidden="0" w:defUnhideWhenUsed="0" w:defQFormat="0" w:count="376">
     <w:lsdException w:name="Normal" w:uiPriority="0" w:qFormat="1"/>
     <w:lsdException w:name="heading 1" w:uiPriority="9" w:qFormat="1"/>
     <w:lsdException w:name="heading 2" w:semiHidden="1" w:uiPriority="9" w:unhideWhenUsed="1" w:qFormat="1"/>
@@ -2949,6 +3050,7 @@
     <w:lsdException w:name="HTML Sample" w:semiHidden="1" w:unhideWhenUsed="1"/>
     <w:lsdException w:name="HTML Typewriter" w:semiHidden="1" w:unhideWhenUsed="1"/>
     <w:lsdException w:name="HTML Variable" w:semiHidden="1" w:unhideWhenUsed="1"/>
+    <w:lsdException w:name="Normal Table" w:semiHidden="1" w:unhideWhenUsed="1"/>
     <w:lsdException w:name="annotation subject" w:semiHidden="1" w:unhideWhenUsed="1"/>
     <w:lsdException w:name="No List" w:semiHidden="1" w:unhideWhenUsed="1"/>
     <w:lsdException w:name="Outline List 1" w:semiHidden="1" w:unhideWhenUsed="1"/>
@@ -2995,8 +3097,10 @@
     <w:lsdException w:name="Table Subtle 2" w:semiHidden="1" w:unhideWhenUsed="1"/>
     <w:lsdException w:name="Table Web 1" w:semiHidden="1" w:unhideWhenUsed="1"/>
     <w:lsdException w:name="Table Web 2" w:semiHidden="1" w:unhideWhenUsed="1"/>
+    <w:lsdException w:name="Table Web 3" w:semiHidden="1" w:unhideWhenUsed="1"/>
     <w:lsdException w:name="Balloon Text" w:semiHidden="1" w:unhideWhenUsed="1"/>
     <w:lsdException w:name="Table Grid" w:uiPriority="0"/>
+    <w:lsdException w:name="Table Theme" w:semiHidden="1" w:unhideWhenUsed="1"/>
     <w:lsdException w:name="Placeholder Text" w:semiHidden="1"/>
     <w:lsdException w:name="No Spacing" w:semiHidden="1" w:uiPriority="1" w:unhideWhenUsed="1" w:qFormat="1"/>
     <w:lsdException w:name="Light Shading" w:uiPriority="60"/>
@@ -3217,7 +3321,6 @@
     <w:lsdException w:name="Hashtag" w:semiHidden="1" w:unhideWhenUsed="1"/>
     <w:lsdException w:name="Unresolved Mention" w:semiHidden="1" w:unhideWhenUsed="1"/>
     <w:lsdException w:name="Smart Link" w:semiHidden="1" w:unhideWhenUsed="1"/>
-    <w:lsdException w:name="Smart Link Error" w:semiHidden="1" w:unhideWhenUsed="1"/>
   </w:latentStyles>
   <w:style w:type="paragraph" w:default="1" w:styleId="Normal">
     <w:name w:val="Normal"/>
@@ -3320,6 +3423,7 @@
   <w:style w:type="character" w:default="1" w:styleId="Fuentedeprrafopredeter">
     <w:name w:val="Default Paragraph Font"/>
     <w:uiPriority w:val="1"/>
+    <w:semiHidden/>
     <w:unhideWhenUsed/>
   </w:style>
   <w:style w:type="table" w:default="1" w:styleId="Tablanormal">
@@ -3769,7 +3873,7 @@
     <w:charset w:val="00"/>
     <w:family w:val="roman"/>
     <w:pitch w:val="variable"/>
-    <w:sig w:usb0="E0002AFF" w:usb1="C0007843" w:usb2="00000009" w:usb3="00000000" w:csb0="000001FF" w:csb1="00000000"/>
+    <w:sig w:usb0="E0002EFF" w:usb1="C000785B" w:usb2="00000009" w:usb3="00000000" w:csb0="000001FF" w:csb1="00000000"/>
   </w:font>
   <w:font w:name="Courier New">
     <w:panose1 w:val="02070309020205020404"/>
@@ -3790,7 +3894,7 @@
     <w:charset w:val="00"/>
     <w:family w:val="swiss"/>
     <w:pitch w:val="variable"/>
-    <w:sig w:usb0="E0002AFF" w:usb1="4000ACFF" w:usb2="00000001" w:usb3="00000000" w:csb0="000001FF" w:csb1="00000000"/>
+    <w:sig w:usb0="E0002AFF" w:usb1="C000247B" w:usb2="00000009" w:usb3="00000000" w:csb0="000001FF" w:csb1="00000000"/>
   </w:font>
   <w:font w:name="MS Mincho">
     <w:altName w:val="ＭＳ 明朝"/>
@@ -3801,11 +3905,11 @@
     <w:sig w:usb0="E00002FF" w:usb1="6AC7FDFB" w:usb2="08000012" w:usb3="00000000" w:csb0="0002009F" w:csb1="00000000"/>
   </w:font>
   <w:font w:name="Gill Sans MT">
-    <w:panose1 w:val="020B0502020104020203"/>
+    <w:altName w:val="Gill Sans MT"/>
     <w:charset w:val="00"/>
     <w:family w:val="swiss"/>
     <w:pitch w:val="variable"/>
-    <w:sig w:usb0="00000007" w:usb1="00000000" w:usb2="00000000" w:usb3="00000000" w:csb0="00000003" w:csb1="00000000"/>
+    <w:sig w:usb0="00000003" w:usb1="00000000" w:usb2="00000000" w:usb3="00000000" w:csb0="00000003" w:csb1="00000000"/>
   </w:font>
   <w:font w:name="MS Gothic">
     <w:altName w:val="ＭＳ ゴシック"/>
@@ -3827,7 +3931,7 @@
     <w:charset w:val="00"/>
     <w:family w:val="swiss"/>
     <w:pitch w:val="variable"/>
-    <w:sig w:usb0="A0002AEF" w:usb1="4000207B" w:usb2="00000000" w:usb3="00000000" w:csb0="000001FF" w:csb1="00000000"/>
+    <w:sig w:usb0="E0002AFF" w:usb1="C000247B" w:usb2="00000009" w:usb3="00000000" w:csb0="000001FF" w:csb1="00000000"/>
   </w:font>
 </w:fonts>
 </file>
@@ -3849,7 +3953,10 @@
   </w:compat>
   <w:rsids>
     <w:rsidRoot w:val="006E207C"/>
+    <w:rsid w:val="00057705"/>
+    <w:rsid w:val="00073601"/>
     <w:rsid w:val="006E207C"/>
+    <w:rsid w:val="00AF1D5E"/>
   </w:rsids>
   <m:mathPr>
     <m:mathFont m:val="Cambria Math"/>
@@ -3889,7 +3996,7 @@
       </w:pPr>
     </w:pPrDefault>
   </w:docDefaults>
-  <w:latentStyles w:defLockedState="0" w:defUIPriority="99" w:defSemiHidden="0" w:defUnhideWhenUsed="0" w:defQFormat="0" w:count="377">
+  <w:latentStyles w:defLockedState="0" w:defUIPriority="99" w:defSemiHidden="0" w:defUnhideWhenUsed="0" w:defQFormat="0" w:count="376">
     <w:lsdException w:name="Normal" w:uiPriority="0" w:qFormat="1"/>
     <w:lsdException w:name="heading 1" w:uiPriority="9" w:qFormat="1"/>
     <w:lsdException w:name="heading 2" w:semiHidden="1" w:uiPriority="9" w:unhideWhenUsed="1" w:qFormat="1"/>
@@ -4266,7 +4373,6 @@
     <w:lsdException w:name="Hashtag" w:semiHidden="1" w:unhideWhenUsed="1"/>
     <w:lsdException w:name="Unresolved Mention" w:semiHidden="1" w:unhideWhenUsed="1"/>
     <w:lsdException w:name="Smart Link" w:semiHidden="1" w:unhideWhenUsed="1"/>
-    <w:lsdException w:name="Smart Link Error" w:semiHidden="1" w:unhideWhenUsed="1"/>
   </w:latentStyles>
   <w:style w:type="paragraph" w:default="1" w:styleId="Normal">
     <w:name w:val="Normal"/>

</xml_diff>